<commit_message>
Elton and Timmothy useable
Timmothy extreme long rin time when many cards
</commit_message>
<xml_diff>
--- a/Doku/CT Projekt bot milestone.docx
+++ b/Doku/CT Projekt bot milestone.docx
@@ -31,6 +31,46 @@
         </w:rPr>
         <w:t xml:space="preserve"> bot</w:t>
       </w:r>
+    </w:p>
+    <w:p>
+      <w:pPr>
+        <w:tabs>
+          <w:tab w:val="left" w:pos="2130"/>
+        </w:tabs>
+        <w:rPr>
+          <w:lang w:val="de-DE"/>
+        </w:rPr>
+      </w:pPr>
+      <w:proofErr w:type="spellStart"/>
+      <w:r>
+        <w:rPr>
+          <w:lang w:val="de-DE"/>
+        </w:rPr>
+        <w:t>Utneo</w:t>
+      </w:r>
+      <w:proofErr w:type="spellEnd"/>
+      <w:r>
+        <w:rPr>
+          <w:lang w:val="de-DE"/>
+        </w:rPr>
+        <w:t xml:space="preserve"> ist ein selbst entwickeltes Spiel, welches Uno ähnelt. Bei </w:t>
+      </w:r>
+      <w:proofErr w:type="spellStart"/>
+      <w:r>
+        <w:rPr>
+          <w:lang w:val="de-DE"/>
+        </w:rPr>
+        <w:t>Utneo</w:t>
+      </w:r>
+      <w:proofErr w:type="spellEnd"/>
+      <w:r>
+        <w:rPr>
+          <w:lang w:val="de-DE"/>
+        </w:rPr>
+        <w:t xml:space="preserve"> verwendet man mathematische Operationen, um auf die aktuelle Zahl in der Mitte zu kommen. Da es viel um Mathematik geht, und PCs gut darin sind, habe ich mich entschieden, einen Computer dieses Spiel spielen zu lassen.</w:t>
+      </w:r>
+      <w:bookmarkStart w:id="0" w:name="_GoBack"/>
+      <w:bookmarkEnd w:id="0"/>
     </w:p>
     <w:p>
       <w:pPr>
@@ -87,7 +127,7 @@
         <w:rPr>
           <w:lang w:val="de-DE"/>
         </w:rPr>
-        <w:t>Computergegner in eine Lobby einladen</w:t>
+        <w:t>Gegen mehrere Computergegner spielen</w:t>
       </w:r>
     </w:p>
     <w:p>
@@ -108,7 +148,34 @@
         <w:rPr>
           <w:lang w:val="de-DE"/>
         </w:rPr>
-        <w:t>Verschiedene Schwierigkeitsstufen</w:t>
+        <w:t>Mit mehreren Menschen gegen Computergegner spielen</w:t>
+      </w:r>
+    </w:p>
+    <w:p>
+      <w:pPr>
+        <w:pStyle w:val="Listenabsatz"/>
+        <w:numPr>
+          <w:ilvl w:val="0"/>
+          <w:numId w:val="1"/>
+        </w:numPr>
+        <w:tabs>
+          <w:tab w:val="left" w:pos="2130"/>
+        </w:tabs>
+        <w:rPr>
+          <w:lang w:val="de-DE"/>
+        </w:rPr>
+      </w:pPr>
+      <w:r>
+        <w:rPr>
+          <w:lang w:val="de-DE"/>
+        </w:rPr>
+        <w:t xml:space="preserve">Verschiedene </w:t>
+      </w:r>
+      <w:r>
+        <w:rPr>
+          <w:lang w:val="de-DE"/>
+        </w:rPr>
+        <w:t>Bots</w:t>
       </w:r>
     </w:p>
     <w:p>
@@ -152,7 +219,7 @@
       <w:pPr>
         <w:pStyle w:val="Listenabsatz"/>
         <w:numPr>
-          <w:ilvl w:val="0"/>
+          <w:ilvl w:val="1"/>
           <w:numId w:val="2"/>
         </w:numPr>
         <w:tabs>
@@ -166,7 +233,49 @@
         <w:rPr>
           <w:lang w:val="de-DE"/>
         </w:rPr>
-        <w:t>Bots ohne eigene Instanz ein ladbar</w:t>
+        <w:t>Nicht Instantan</w:t>
+      </w:r>
+    </w:p>
+    <w:p>
+      <w:pPr>
+        <w:pStyle w:val="Listenabsatz"/>
+        <w:numPr>
+          <w:ilvl w:val="1"/>
+          <w:numId w:val="2"/>
+        </w:numPr>
+        <w:tabs>
+          <w:tab w:val="left" w:pos="2130"/>
+        </w:tabs>
+        <w:rPr>
+          <w:lang w:val="de-DE"/>
+        </w:rPr>
+      </w:pPr>
+      <w:r>
+        <w:rPr>
+          <w:lang w:val="de-DE"/>
+        </w:rPr>
+        <w:t>Machen Fehler</w:t>
+      </w:r>
+    </w:p>
+    <w:p>
+      <w:pPr>
+        <w:pStyle w:val="Listenabsatz"/>
+        <w:numPr>
+          <w:ilvl w:val="1"/>
+          <w:numId w:val="2"/>
+        </w:numPr>
+        <w:tabs>
+          <w:tab w:val="left" w:pos="2130"/>
+        </w:tabs>
+        <w:rPr>
+          <w:lang w:val="de-DE"/>
+        </w:rPr>
+      </w:pPr>
+      <w:r>
+        <w:rPr>
+          <w:lang w:val="de-DE"/>
+        </w:rPr>
+        <w:t>Können manchmal nicht legen</w:t>
       </w:r>
     </w:p>
     <w:p>
@@ -183,8 +292,60 @@
           <w:lang w:val="de-DE"/>
         </w:rPr>
       </w:pPr>
-      <w:bookmarkStart w:id="0" w:name="_GoBack"/>
-      <w:bookmarkEnd w:id="0"/>
+      <w:r>
+        <w:rPr>
+          <w:lang w:val="de-DE"/>
+        </w:rPr>
+        <w:t xml:space="preserve">Bots ohne eigene Instanz </w:t>
+      </w:r>
+      <w:r>
+        <w:rPr>
+          <w:lang w:val="de-DE"/>
+        </w:rPr>
+        <w:t>benutzbar</w:t>
+      </w:r>
+    </w:p>
+    <w:p>
+      <w:pPr>
+        <w:pStyle w:val="Listenabsatz"/>
+        <w:numPr>
+          <w:ilvl w:val="0"/>
+          <w:numId w:val="2"/>
+        </w:numPr>
+        <w:tabs>
+          <w:tab w:val="left" w:pos="2130"/>
+        </w:tabs>
+        <w:rPr>
+          <w:lang w:val="de-DE"/>
+        </w:rPr>
+      </w:pPr>
+      <w:r>
+        <w:rPr>
+          <w:lang w:val="de-DE"/>
+        </w:rPr>
+        <w:t>Schwierigkeitsstufen:</w:t>
+      </w:r>
+    </w:p>
+    <w:p>
+      <w:pPr>
+        <w:pStyle w:val="Listenabsatz"/>
+        <w:numPr>
+          <w:ilvl w:val="1"/>
+          <w:numId w:val="2"/>
+        </w:numPr>
+        <w:tabs>
+          <w:tab w:val="left" w:pos="2130"/>
+        </w:tabs>
+        <w:rPr>
+          <w:lang w:val="de-DE"/>
+        </w:rPr>
+      </w:pPr>
+      <w:r>
+        <w:rPr>
+          <w:lang w:val="de-DE"/>
+        </w:rPr>
+        <w:t>Wahrscheinlichkeit legen zu können</w:t>
+      </w:r>
     </w:p>
     <w:sectPr>
       <w:pgSz w:w="11906" w:h="16838"/>
@@ -214,7 +375,7 @@
         <w:rFonts w:ascii="Symbol" w:hAnsi="Symbol" w:hint="default"/>
       </w:rPr>
     </w:lvl>
-    <w:lvl w:ilvl="1" w:tplc="04090003" w:tentative="1">
+    <w:lvl w:ilvl="1" w:tplc="04090003">
       <w:start w:val="1"/>
       <w:numFmt w:val="bullet"/>
       <w:lvlText w:val="o"/>

</xml_diff>